<commit_message>
Final approval and release.
</commit_message>
<xml_diff>
--- a/Input Documents/CR/PO_SB_CR_ES.docx
+++ b/Input Documents/CR/PO_SB_CR_ES.docx
@@ -1,6 +1,6 @@
 
 <file path=word/document.xml><?xml version="1.0" encoding="utf-8"?>
-<w:document xmlns:wpc="http://schemas.microsoft.com/office/word/2010/wordprocessingCanvas" xmlns:cx="http://schemas.microsoft.com/office/drawing/2014/chartex" xmlns:mc="http://schemas.openxmlformats.org/markup-compatibility/2006" xmlns:o="urn:schemas-microsoft-com:office:office" xmlns:r="http://schemas.openxmlformats.org/officeDocument/2006/relationships" xmlns:m="http://schemas.openxmlformats.org/officeDocument/2006/math" xmlns:v="urn:schemas-microsoft-com:vml" xmlns:wp14="http://schemas.microsoft.com/office/word/2010/wordprocessingDrawing" xmlns:wp="http://schemas.openxmlformats.org/drawingml/2006/wordprocessingDrawing" xmlns:w10="urn:schemas-microsoft-com:office:word" xmlns:w="http://schemas.openxmlformats.org/wordprocessingml/2006/main" xmlns:w14="http://schemas.microsoft.com/office/word/2010/wordml" xmlns:w15="http://schemas.microsoft.com/office/word/2012/wordml" xmlns:w16se="http://schemas.microsoft.com/office/word/2015/wordml/symex" xmlns:wpg="http://schemas.microsoft.com/office/word/2010/wordprocessingGroup" xmlns:wpi="http://schemas.microsoft.com/office/word/2010/wordprocessingInk" xmlns:wne="http://schemas.microsoft.com/office/word/2006/wordml" xmlns:wps="http://schemas.microsoft.com/office/word/2010/wordprocessingShape" mc:Ignorable="w14 w15 w16se wp14">
+<w:document xmlns:wpc="http://schemas.microsoft.com/office/word/2010/wordprocessingCanvas" xmlns:mc="http://schemas.openxmlformats.org/markup-compatibility/2006" xmlns:o="urn:schemas-microsoft-com:office:office" xmlns:r="http://schemas.openxmlformats.org/officeDocument/2006/relationships" xmlns:m="http://schemas.openxmlformats.org/officeDocument/2006/math" xmlns:v="urn:schemas-microsoft-com:vml" xmlns:wp14="http://schemas.microsoft.com/office/word/2010/wordprocessingDrawing" xmlns:wp="http://schemas.openxmlformats.org/drawingml/2006/wordprocessingDrawing" xmlns:w10="urn:schemas-microsoft-com:office:word" xmlns:w="http://schemas.openxmlformats.org/wordprocessingml/2006/main" xmlns:w14="http://schemas.microsoft.com/office/word/2010/wordml" xmlns:w15="http://schemas.microsoft.com/office/word/2012/wordml" xmlns:wpg="http://schemas.microsoft.com/office/word/2010/wordprocessingGroup" xmlns:wpi="http://schemas.microsoft.com/office/word/2010/wordprocessingInk" xmlns:wne="http://schemas.microsoft.com/office/word/2006/wordml" xmlns:wps="http://schemas.microsoft.com/office/word/2010/wordprocessingShape" mc:Ignorable="w14 w15 wp14">
   <w:body>
     <w:p>
       <w:pPr>
@@ -402,8 +402,9 @@
     </w:p>
     <w:tbl>
       <w:tblPr>
+        <w:tblpPr w:leftFromText="180" w:rightFromText="180" w:vertAnchor="text" w:tblpX="403" w:tblpY="1"/>
+        <w:tblOverlap w:val="never"/>
         <w:tblW w:w="0" w:type="auto"/>
-        <w:tblInd w:w="403" w:type="dxa"/>
         <w:tblCellMar>
           <w:left w:w="10" w:type="dxa"/>
           <w:right w:w="10" w:type="dxa"/>
@@ -411,14 +412,14 @@
         <w:tblLook w:val="0000" w:firstRow="0" w:lastRow="0" w:firstColumn="0" w:lastColumn="0" w:noHBand="0" w:noVBand="0"/>
       </w:tblPr>
       <w:tblGrid>
-        <w:gridCol w:w="2487"/>
-        <w:gridCol w:w="3245"/>
+        <w:gridCol w:w="2620"/>
+        <w:gridCol w:w="3112"/>
         <w:gridCol w:w="3425"/>
       </w:tblGrid>
       <w:tr>
         <w:tc>
           <w:tcPr>
-            <w:tcW w:w="2487" w:type="dxa"/>
+            <w:tcW w:w="2620" w:type="dxa"/>
             <w:tcBorders>
               <w:top w:val="single" w:sz="8" w:space="0" w:color="000000"/>
               <w:left w:val="single" w:sz="8" w:space="0" w:color="000000"/>
@@ -447,7 +448,7 @@
         </w:tc>
         <w:tc>
           <w:tcPr>
-            <w:tcW w:w="6670" w:type="dxa"/>
+            <w:tcW w:w="6537" w:type="dxa"/>
             <w:gridSpan w:val="2"/>
             <w:tcBorders>
               <w:top w:val="single" w:sz="8" w:space="0" w:color="000000"/>
@@ -493,7 +494,7 @@
       <w:tr>
         <w:tc>
           <w:tcPr>
-            <w:tcW w:w="2487" w:type="dxa"/>
+            <w:tcW w:w="2620" w:type="dxa"/>
             <w:tcBorders>
               <w:top w:val="single" w:sz="8" w:space="0" w:color="000000"/>
               <w:left w:val="single" w:sz="8" w:space="0" w:color="000000"/>
@@ -521,7 +522,7 @@
         </w:tc>
         <w:tc>
           <w:tcPr>
-            <w:tcW w:w="6670" w:type="dxa"/>
+            <w:tcW w:w="6537" w:type="dxa"/>
             <w:gridSpan w:val="2"/>
             <w:tcBorders>
               <w:top w:val="single" w:sz="8" w:space="0" w:color="000000"/>
@@ -558,7 +559,7 @@
       <w:tr>
         <w:tc>
           <w:tcPr>
-            <w:tcW w:w="2487" w:type="dxa"/>
+            <w:tcW w:w="2620" w:type="dxa"/>
             <w:tcBorders>
               <w:top w:val="single" w:sz="8" w:space="0" w:color="000000"/>
               <w:left w:val="single" w:sz="8" w:space="0" w:color="000000"/>
@@ -587,7 +588,7 @@
         </w:tc>
         <w:tc>
           <w:tcPr>
-            <w:tcW w:w="6670" w:type="dxa"/>
+            <w:tcW w:w="6537" w:type="dxa"/>
             <w:gridSpan w:val="2"/>
             <w:tcBorders>
               <w:top w:val="single" w:sz="8" w:space="0" w:color="000000"/>
@@ -610,15 +611,17 @@
               <w:rPr>
                 <w:rFonts w:ascii="Arial" w:eastAsia="Arial" w:hAnsi="Arial" w:cs="Arial"/>
               </w:rPr>
-              <w:t>Proposed</w:t>
-            </w:r>
+              <w:t>Released</w:t>
+            </w:r>
+            <w:bookmarkStart w:id="0" w:name="_GoBack"/>
+            <w:bookmarkEnd w:id="0"/>
           </w:p>
         </w:tc>
       </w:tr>
       <w:tr>
         <w:tc>
           <w:tcPr>
-            <w:tcW w:w="2487" w:type="dxa"/>
+            <w:tcW w:w="2620" w:type="dxa"/>
             <w:tcBorders>
               <w:top w:val="single" w:sz="8" w:space="0" w:color="000000"/>
               <w:left w:val="single" w:sz="8" w:space="0" w:color="000000"/>
@@ -646,7 +649,7 @@
         </w:tc>
         <w:tc>
           <w:tcPr>
-            <w:tcW w:w="6670" w:type="dxa"/>
+            <w:tcW w:w="6537" w:type="dxa"/>
             <w:gridSpan w:val="2"/>
             <w:tcBorders>
               <w:top w:val="single" w:sz="8" w:space="0" w:color="000000"/>
@@ -683,7 +686,7 @@
       <w:tr>
         <w:tc>
           <w:tcPr>
-            <w:tcW w:w="2487" w:type="dxa"/>
+            <w:tcW w:w="2620" w:type="dxa"/>
             <w:tcBorders>
               <w:top w:val="single" w:sz="8" w:space="0" w:color="000000"/>
               <w:left w:val="single" w:sz="8" w:space="0" w:color="000000"/>
@@ -712,7 +715,7 @@
         </w:tc>
         <w:tc>
           <w:tcPr>
-            <w:tcW w:w="6670" w:type="dxa"/>
+            <w:tcW w:w="6537" w:type="dxa"/>
             <w:gridSpan w:val="2"/>
             <w:tcBorders>
               <w:top w:val="single" w:sz="8" w:space="0" w:color="000000"/>
@@ -743,7 +746,7 @@
       <w:tr>
         <w:tc>
           <w:tcPr>
-            <w:tcW w:w="2487" w:type="dxa"/>
+            <w:tcW w:w="2620" w:type="dxa"/>
             <w:tcBorders>
               <w:top w:val="single" w:sz="8" w:space="0" w:color="000000"/>
               <w:left w:val="single" w:sz="8" w:space="0" w:color="000000"/>
@@ -776,7 +779,7 @@
         </w:tc>
         <w:tc>
           <w:tcPr>
-            <w:tcW w:w="3245" w:type="dxa"/>
+            <w:tcW w:w="3112" w:type="dxa"/>
             <w:tcBorders>
               <w:top w:val="single" w:sz="8" w:space="0" w:color="000000"/>
               <w:left w:val="single" w:sz="8" w:space="0" w:color="000000"/>
@@ -797,6 +800,12 @@
                 <w:rFonts w:ascii="Arial" w:eastAsia="Arial" w:hAnsi="Arial" w:cs="Arial"/>
               </w:rPr>
             </w:pPr>
+            <w:r>
+              <w:rPr>
+                <w:rFonts w:ascii="Arial" w:eastAsia="Arial" w:hAnsi="Arial" w:cs="Arial"/>
+              </w:rPr>
+              <w:t>Abdullah Mohamed</w:t>
+            </w:r>
           </w:p>
         </w:tc>
         <w:tc>
@@ -818,13 +827,19 @@
                 <w:rFonts w:ascii="Arial" w:eastAsia="Arial" w:hAnsi="Arial" w:cs="Arial"/>
               </w:rPr>
             </w:pPr>
+            <w:r>
+              <w:rPr>
+                <w:rFonts w:ascii="Arial" w:eastAsia="Arial" w:hAnsi="Arial" w:cs="Arial"/>
+              </w:rPr>
+              <w:t>Approved</w:t>
+            </w:r>
           </w:p>
         </w:tc>
       </w:tr>
       <w:tr>
         <w:tc>
           <w:tcPr>
-            <w:tcW w:w="2487" w:type="dxa"/>
+            <w:tcW w:w="2620" w:type="dxa"/>
             <w:tcBorders>
               <w:top w:val="single" w:sz="8" w:space="0" w:color="000000"/>
               <w:left w:val="single" w:sz="8" w:space="0" w:color="000000"/>
@@ -857,7 +872,7 @@
         </w:tc>
         <w:tc>
           <w:tcPr>
-            <w:tcW w:w="3245" w:type="dxa"/>
+            <w:tcW w:w="3112" w:type="dxa"/>
             <w:tcBorders>
               <w:top w:val="single" w:sz="8" w:space="0" w:color="000000"/>
               <w:left w:val="single" w:sz="8" w:space="0" w:color="000000"/>
@@ -878,6 +893,12 @@
                 <w:rFonts w:ascii="Arial" w:eastAsia="Arial" w:hAnsi="Arial" w:cs="Arial"/>
               </w:rPr>
             </w:pPr>
+            <w:r>
+              <w:rPr>
+                <w:rFonts w:ascii="Arial" w:eastAsia="Arial" w:hAnsi="Arial" w:cs="Arial"/>
+              </w:rPr>
+              <w:t>Esraa Abdelnaby</w:t>
+            </w:r>
           </w:p>
         </w:tc>
         <w:tc>
@@ -899,13 +920,19 @@
                 <w:rFonts w:ascii="Arial" w:eastAsia="Arial" w:hAnsi="Arial" w:cs="Arial"/>
               </w:rPr>
             </w:pPr>
+            <w:r>
+              <w:rPr>
+                <w:rFonts w:ascii="Arial" w:eastAsia="Arial" w:hAnsi="Arial" w:cs="Arial"/>
+              </w:rPr>
+              <w:t>Approved</w:t>
+            </w:r>
           </w:p>
         </w:tc>
       </w:tr>
       <w:tr>
         <w:tc>
           <w:tcPr>
-            <w:tcW w:w="2487" w:type="dxa"/>
+            <w:tcW w:w="2620" w:type="dxa"/>
             <w:tcBorders>
               <w:top w:val="single" w:sz="8" w:space="0" w:color="000000"/>
               <w:left w:val="single" w:sz="8" w:space="0" w:color="000000"/>
@@ -938,7 +965,7 @@
         </w:tc>
         <w:tc>
           <w:tcPr>
-            <w:tcW w:w="3245" w:type="dxa"/>
+            <w:tcW w:w="3112" w:type="dxa"/>
             <w:tcBorders>
               <w:top w:val="single" w:sz="8" w:space="0" w:color="000000"/>
               <w:left w:val="single" w:sz="8" w:space="0" w:color="000000"/>
@@ -959,6 +986,12 @@
                 <w:rFonts w:ascii="Arial" w:eastAsia="Arial" w:hAnsi="Arial" w:cs="Arial"/>
               </w:rPr>
             </w:pPr>
+            <w:r>
+              <w:rPr>
+                <w:rFonts w:ascii="Arial" w:eastAsia="Arial" w:hAnsi="Arial" w:cs="Arial"/>
+              </w:rPr>
+              <w:t>Esraa Abdelnaby</w:t>
+            </w:r>
           </w:p>
         </w:tc>
         <w:tc>
@@ -980,6 +1013,12 @@
                 <w:rFonts w:ascii="Arial" w:eastAsia="Arial" w:hAnsi="Arial" w:cs="Arial"/>
               </w:rPr>
             </w:pPr>
+            <w:r>
+              <w:rPr>
+                <w:rFonts w:ascii="Arial" w:eastAsia="Arial" w:hAnsi="Arial" w:cs="Arial"/>
+              </w:rPr>
+              <w:t>Approved</w:t>
+            </w:r>
           </w:p>
         </w:tc>
       </w:tr>
@@ -991,6 +1030,12 @@
           <w:rFonts w:ascii="Arial" w:eastAsia="Arial" w:hAnsi="Arial" w:cs="Arial"/>
         </w:rPr>
       </w:pPr>
+      <w:r>
+        <w:rPr>
+          <w:rFonts w:ascii="Arial" w:eastAsia="Arial" w:hAnsi="Arial" w:cs="Arial"/>
+        </w:rPr>
+        <w:br w:type="textWrapping" w:clear="all"/>
+      </w:r>
     </w:p>
     <w:p>
       <w:pPr>
@@ -1493,8 +1538,6 @@
         </w:rPr>
         <w:t xml:space="preserve">  </w:t>
       </w:r>
-      <w:bookmarkStart w:id="0" w:name="_GoBack"/>
-      <w:bookmarkEnd w:id="0"/>
       <w:r>
         <w:rPr>
           <w:rFonts w:ascii="Arial" w:eastAsia="Arial" w:hAnsi="Arial" w:cs="Arial"/>
@@ -2452,7 +2495,7 @@
 </file>
 
 <file path=word/numbering.xml><?xml version="1.0" encoding="utf-8"?>
-<w:numbering xmlns:wpc="http://schemas.microsoft.com/office/word/2010/wordprocessingCanvas" xmlns:cx="http://schemas.microsoft.com/office/drawing/2014/chartex" xmlns:mc="http://schemas.openxmlformats.org/markup-compatibility/2006" xmlns:o="urn:schemas-microsoft-com:office:office" xmlns:r="http://schemas.openxmlformats.org/officeDocument/2006/relationships" xmlns:m="http://schemas.openxmlformats.org/officeDocument/2006/math" xmlns:v="urn:schemas-microsoft-com:vml" xmlns:wp14="http://schemas.microsoft.com/office/word/2010/wordprocessingDrawing" xmlns:wp="http://schemas.openxmlformats.org/drawingml/2006/wordprocessingDrawing" xmlns:w10="urn:schemas-microsoft-com:office:word" xmlns:w="http://schemas.openxmlformats.org/wordprocessingml/2006/main" xmlns:w14="http://schemas.microsoft.com/office/word/2010/wordml" xmlns:w15="http://schemas.microsoft.com/office/word/2012/wordml" xmlns:w16se="http://schemas.microsoft.com/office/word/2015/wordml/symex" xmlns:wpg="http://schemas.microsoft.com/office/word/2010/wordprocessingGroup" xmlns:wpi="http://schemas.microsoft.com/office/word/2010/wordprocessingInk" xmlns:wne="http://schemas.microsoft.com/office/word/2006/wordml" xmlns:wps="http://schemas.microsoft.com/office/word/2010/wordprocessingShape" mc:Ignorable="w14 w15 w16se wp14">
+<w:numbering xmlns:wpc="http://schemas.microsoft.com/office/word/2010/wordprocessingCanvas" xmlns:mc="http://schemas.openxmlformats.org/markup-compatibility/2006" xmlns:o="urn:schemas-microsoft-com:office:office" xmlns:r="http://schemas.openxmlformats.org/officeDocument/2006/relationships" xmlns:m="http://schemas.openxmlformats.org/officeDocument/2006/math" xmlns:v="urn:schemas-microsoft-com:vml" xmlns:wp14="http://schemas.microsoft.com/office/word/2010/wordprocessingDrawing" xmlns:wp="http://schemas.openxmlformats.org/drawingml/2006/wordprocessingDrawing" xmlns:w10="urn:schemas-microsoft-com:office:word" xmlns:w="http://schemas.openxmlformats.org/wordprocessingml/2006/main" xmlns:w14="http://schemas.microsoft.com/office/word/2010/wordml" xmlns:w15="http://schemas.microsoft.com/office/word/2012/wordml" xmlns:wpg="http://schemas.microsoft.com/office/word/2010/wordprocessingGroup" xmlns:wpi="http://schemas.microsoft.com/office/word/2010/wordprocessingInk" xmlns:wne="http://schemas.microsoft.com/office/word/2006/wordml" xmlns:wps="http://schemas.microsoft.com/office/word/2010/wordprocessingShape" mc:Ignorable="w14 w15 wp14">
   <w:abstractNum w:abstractNumId="0" w15:restartNumberingAfterBreak="0">
     <w:nsid w:val="46AB5B45"/>
     <w:multiLevelType w:val="multilevel"/>
@@ -2673,7 +2716,7 @@
 </file>
 
 <file path=word/styles.xml><?xml version="1.0" encoding="utf-8"?>
-<w:styles xmlns:mc="http://schemas.openxmlformats.org/markup-compatibility/2006" xmlns:r="http://schemas.openxmlformats.org/officeDocument/2006/relationships" xmlns:w="http://schemas.openxmlformats.org/wordprocessingml/2006/main" xmlns:w14="http://schemas.microsoft.com/office/word/2010/wordml" xmlns:w15="http://schemas.microsoft.com/office/word/2012/wordml" xmlns:w16se="http://schemas.microsoft.com/office/word/2015/wordml/symex" mc:Ignorable="w14 w15 w16se">
+<w:styles xmlns:mc="http://schemas.openxmlformats.org/markup-compatibility/2006" xmlns:r="http://schemas.openxmlformats.org/officeDocument/2006/relationships" xmlns:w="http://schemas.openxmlformats.org/wordprocessingml/2006/main" xmlns:w14="http://schemas.microsoft.com/office/word/2010/wordml" xmlns:w15="http://schemas.microsoft.com/office/word/2012/wordml" mc:Ignorable="w14 w15">
   <w:docDefaults>
     <w:rPrDefault>
       <w:rPr>
@@ -3362,7 +3405,7 @@
 </file>
 
 <file path=customXml/itemProps1.xml><?xml version="1.0" encoding="utf-8"?>
-<ds:datastoreItem xmlns:ds="http://schemas.openxmlformats.org/officeDocument/2006/customXml" ds:itemID="{BDCC2A3E-AA41-4D59-95A5-2B7CBA9D1A5E}">
+<ds:datastoreItem xmlns:ds="http://schemas.openxmlformats.org/officeDocument/2006/customXml" ds:itemID="{2F30679F-33BE-4D12-866C-C2D445F3CFC8}">
   <ds:schemaRefs>
     <ds:schemaRef ds:uri="http://schemas.openxmlformats.org/officeDocument/2006/bibliography"/>
   </ds:schemaRefs>

</xml_diff>